<commit_message>
update on 2023-11-21 22:54:01.298307
</commit_message>
<xml_diff>
--- a/py Qt5窗口.docx
+++ b/py Qt5窗口.docx
@@ -61,8 +61,6 @@
         </w:rPr>
         <w:t>~</w:t>
       </w:r>
-      <w:bookmarkStart w:id="37" w:name="_GoBack"/>
-      <w:bookmarkEnd w:id="37"/>
       <w:r>
         <w:rPr>
           <w:rFonts w:hint="eastAsia" w:cs="华文中宋"/>
@@ -2928,6 +2926,12 @@
             <w:insideH w:val="single" w:color="auto" w:sz="4" w:space="0"/>
             <w:insideV w:val="single" w:color="auto" w:sz="4" w:space="0"/>
           </w:tblBorders>
+          <w:tblCellMar>
+            <w:top w:w="0" w:type="dxa"/>
+            <w:left w:w="108" w:type="dxa"/>
+            <w:bottom w:w="0" w:type="dxa"/>
+            <w:right w:w="108" w:type="dxa"/>
+          </w:tblCellMar>
         </w:tblPrEx>
         <w:tc>
           <w:tcPr>
@@ -11595,8 +11599,8 @@
           <w:spacing w:val="7"/>
         </w:rPr>
       </w:pPr>
-      <w:bookmarkStart w:id="13" w:name="_Toc22260"/>
-      <w:bookmarkStart w:id="14" w:name="_Toc32127"/>
+      <w:bookmarkStart w:id="13" w:name="_Toc32127"/>
+      <w:bookmarkStart w:id="14" w:name="_Toc22260"/>
       <w:r>
         <w:rPr>
           <w:rFonts w:hint="eastAsia" w:cs="华文中宋"/>
@@ -14699,7 +14703,7 @@
             <w:pPr>
               <w:jc w:val="both"/>
               <w:rPr>
-                <w:rFonts w:hint="eastAsia" w:ascii="华文中宋" w:hAnsi="华文中宋" w:eastAsia="华文中宋" w:cs="华文中宋"/>
+                <w:rFonts w:hint="default" w:ascii="华文中宋" w:hAnsi="华文中宋" w:eastAsia="华文中宋" w:cs="华文中宋"/>
                 <w:b/>
                 <w:bCs/>
                 <w:color w:val="FF0000"/>
@@ -14716,9 +14720,12 @@
                 <w:bCs/>
                 <w:color w:val="FF0000"/>
                 <w:spacing w:val="7"/>
-              </w:rPr>
-              <w:t>textChanged</w:t>
-            </w:r>
+                <w:lang w:val="en-US" w:eastAsia="zh-CN"/>
+              </w:rPr>
+              <w:t>editingFinished</w:t>
+            </w:r>
+            <w:bookmarkStart w:id="37" w:name="_GoBack"/>
+            <w:bookmarkEnd w:id="37"/>
           </w:p>
         </w:tc>
         <w:tc>
@@ -17173,7 +17180,7 @@
       </w:tblPr>
       <w:tblGrid>
         <w:gridCol w:w="1113"/>
-        <w:gridCol w:w="1373"/>
+        <w:gridCol w:w="1804"/>
         <w:gridCol w:w="1338"/>
       </w:tblGrid>
       <w:tr>
@@ -17247,7 +17254,26 @@
                 <w:color w:val="FF0000"/>
                 <w:spacing w:val="7"/>
               </w:rPr>
-              <w:t>addMenu()</w:t>
+              <w:t>addMenu(</w:t>
+            </w:r>
+            <w:r>
+              <w:rPr>
+                <w:rFonts w:hint="eastAsia" w:cs="华文中宋"/>
+                <w:bCs/>
+                <w:color w:val="FF0000"/>
+                <w:spacing w:val="7"/>
+                <w:lang w:val="en-US" w:eastAsia="zh-CN"/>
+              </w:rPr>
+              <w:t>title</w:t>
+            </w:r>
+            <w:r>
+              <w:rPr>
+                <w:rFonts w:cs="华文中宋"/>
+                <w:bCs/>
+                <w:color w:val="FF0000"/>
+                <w:spacing w:val="7"/>
+              </w:rPr>
+              <w:t>)</w:t>
             </w:r>
           </w:p>
         </w:tc>
@@ -17273,12 +17299,13 @@
             </w:pPr>
             <w:r>
               <w:rPr>
-                <w:rFonts w:cs="华文中宋"/>
+                <w:rFonts w:hint="eastAsia" w:cs="华文中宋"/>
                 <w:bCs/>
                 <w:color w:val="E182F1"/>
                 <w:spacing w:val="7"/>
-              </w:rPr>
-              <w:t>添加</w:t>
+                <w:lang w:val="en-US" w:eastAsia="zh-CN"/>
+              </w:rPr>
+              <w:t>创建</w:t>
             </w:r>
             <w:r>
               <w:rPr>
@@ -17480,7 +17507,7 @@
       </w:tblPr>
       <w:tblGrid>
         <w:gridCol w:w="1113"/>
-        <w:gridCol w:w="1461"/>
+        <w:gridCol w:w="1886"/>
         <w:gridCol w:w="3355"/>
       </w:tblGrid>
       <w:tr>
@@ -17675,42 +17702,62 @@
                 <w:color w:val="FF0000"/>
                 <w:spacing w:val="7"/>
               </w:rPr>
-              <w:t>addAction()</w:t>
-            </w:r>
-          </w:p>
-        </w:tc>
-        <w:tc>
-          <w:tcPr>
-            <w:tcW w:w="0" w:type="auto"/>
-            <w:vAlign w:val="center"/>
-          </w:tcPr>
-          <w:p>
-            <w:pPr>
-              <w:rPr>
-                <w:rFonts w:cs="华文中宋"/>
-                <w:bCs/>
-                <w:color w:val="ED7D31" w:themeColor="accent2"/>
-                <w:spacing w:val="7"/>
-                <w14:textFill>
-                  <w14:solidFill>
-                    <w14:schemeClr w14:val="accent2"/>
-                  </w14:solidFill>
-                </w14:textFill>
-              </w:rPr>
-            </w:pPr>
-            <w:r>
-              <w:rPr>
-                <w:rFonts w:hint="eastAsia" w:cs="华文中宋"/>
-                <w:bCs/>
-                <w:color w:val="ED7D31" w:themeColor="accent2"/>
-                <w:spacing w:val="7"/>
-                <w14:textFill>
-                  <w14:solidFill>
-                    <w14:schemeClr w14:val="accent2"/>
-                  </w14:solidFill>
-                </w14:textFill>
-              </w:rPr>
-              <w:t>添加</w:t>
+              <w:t>addAction(</w:t>
+            </w:r>
+            <w:r>
+              <w:rPr>
+                <w:rFonts w:hint="eastAsia" w:cs="华文中宋"/>
+                <w:bCs/>
+                <w:color w:val="FF0000"/>
+                <w:spacing w:val="7"/>
+                <w:lang w:val="en-US" w:eastAsia="zh-CN"/>
+              </w:rPr>
+              <w:t>title</w:t>
+            </w:r>
+            <w:r>
+              <w:rPr>
+                <w:rFonts w:cs="华文中宋"/>
+                <w:bCs/>
+                <w:color w:val="FF0000"/>
+                <w:spacing w:val="7"/>
+              </w:rPr>
+              <w:t>)</w:t>
+            </w:r>
+          </w:p>
+        </w:tc>
+        <w:tc>
+          <w:tcPr>
+            <w:tcW w:w="0" w:type="auto"/>
+            <w:vAlign w:val="center"/>
+          </w:tcPr>
+          <w:p>
+            <w:pPr>
+              <w:rPr>
+                <w:rFonts w:cs="华文中宋"/>
+                <w:bCs/>
+                <w:color w:val="ED7D31" w:themeColor="accent2"/>
+                <w:spacing w:val="7"/>
+                <w14:textFill>
+                  <w14:solidFill>
+                    <w14:schemeClr w14:val="accent2"/>
+                  </w14:solidFill>
+                </w14:textFill>
+              </w:rPr>
+            </w:pPr>
+            <w:r>
+              <w:rPr>
+                <w:rFonts w:hint="eastAsia" w:cs="华文中宋"/>
+                <w:bCs/>
+                <w:color w:val="ED7D31" w:themeColor="accent2"/>
+                <w:spacing w:val="7"/>
+                <w:lang w:val="en-US" w:eastAsia="zh-CN"/>
+                <w14:textFill>
+                  <w14:solidFill>
+                    <w14:schemeClr w14:val="accent2"/>
+                  </w14:solidFill>
+                </w14:textFill>
+              </w:rPr>
+              <w:t>创建</w:t>
             </w:r>
             <w:r>
               <w:rPr>
@@ -23462,7 +23509,7 @@
     <w:lsdException w:qFormat="1" w:unhideWhenUsed="0" w:uiPriority="0" w:semiHidden="0" w:name="Title"/>
     <w:lsdException w:unhideWhenUsed="0" w:uiPriority="0" w:semiHidden="0" w:name="Closing"/>
     <w:lsdException w:unhideWhenUsed="0" w:uiPriority="0" w:semiHidden="0" w:name="Signature"/>
-    <w:lsdException w:uiPriority="1" w:name="Default Paragraph Font"/>
+    <w:lsdException w:qFormat="1" w:uiPriority="1" w:name="Default Paragraph Font"/>
     <w:lsdException w:unhideWhenUsed="0" w:uiPriority="0" w:semiHidden="0" w:name="Body Text"/>
     <w:lsdException w:unhideWhenUsed="0" w:uiPriority="0" w:semiHidden="0" w:name="Body Text Indent"/>
     <w:lsdException w:unhideWhenUsed="0" w:uiPriority="0" w:semiHidden="0" w:name="List Continue"/>
@@ -23667,6 +23714,7 @@
     <w:name w:val="Default Paragraph Font"/>
     <w:semiHidden/>
     <w:unhideWhenUsed/>
+    <w:qFormat/>
     <w:uiPriority w:val="1"/>
   </w:style>
   <w:style w:type="table" w:default="1" w:styleId="7">

</xml_diff>